<commit_message>
added review response for dpsir fig to docs
</commit_message>
<xml_diff>
--- a/revision/Constraints on stream biological integrity Review_response.docx
+++ b/revision/Constraints on stream biological integrity Review_response.docx
@@ -555,6 +555,16 @@
         <w:lastRenderedPageBreak/>
         <w:t xml:space="preserve">The conceptual model underpinning the approach was clarified in our response to reviewer comments from FWS.  We have also added a brief explanation of the DPSIR framework at appropriate points in the manuscript to clarify the connection with our approach. </w:t>
       </w:r>
+      <w:r>
+        <w:rPr>
+          <w:rFonts w:ascii="Times New Roman" w:eastAsia="Times New Roman" w:hAnsi="Times New Roman" w:cs="Times New Roman"/>
+          <w:i/>
+          <w:color w:val="000000"/>
+        </w:rPr>
+        <w:t>Also note the addition of Figure 2 that provides a conceptual diagram for our approach within the DPSIR framework.</w:t>
+      </w:r>
+      <w:bookmarkStart w:id="0" w:name="_GoBack"/>
+      <w:bookmarkEnd w:id="0"/>
     </w:p>
     <w:p>
       <w:pPr>
@@ -1845,23 +1855,7 @@
           <w:rFonts w:ascii="Times New Roman" w:hAnsi="Times New Roman" w:cs="Times New Roman"/>
           <w:i/>
         </w:rPr>
-        <w:t xml:space="preserve">), such as identifying locations where tiered uses could apply.  However, the model is not intended, nor is it is </w:t>
-      </w:r>
-      <w:proofErr w:type="gramStart"/>
-      <w:r>
-        <w:rPr>
-          <w:rFonts w:ascii="Times New Roman" w:hAnsi="Times New Roman" w:cs="Times New Roman"/>
-          <w:i/>
-        </w:rPr>
-        <w:t>sufficient</w:t>
-      </w:r>
-      <w:proofErr w:type="gramEnd"/>
-      <w:r>
-        <w:rPr>
-          <w:rFonts w:ascii="Times New Roman" w:hAnsi="Times New Roman" w:cs="Times New Roman"/>
-          <w:i/>
-        </w:rPr>
-        <w:t>, as a standalone tool for defining tiered uses</w:t>
+        <w:t>), such as identifying locations where tiered uses could apply.  However, the model is not intended, nor is it is sufficient, as a standalone tool for defining tiered uses</w:t>
       </w:r>
       <w:r>
         <w:rPr>
@@ -2388,47 +2382,272 @@
           <w:rFonts w:ascii="Times New Roman" w:hAnsi="Times New Roman" w:cs="Times New Roman"/>
           <w:i/>
         </w:rPr>
+        <w:t>“Expected</w:t>
+      </w:r>
+      <w:r>
+        <w:rPr>
+          <w:rFonts w:ascii="Times New Roman" w:hAnsi="Times New Roman" w:cs="Times New Roman"/>
+          <w:i/>
+        </w:rPr>
+        <w:t xml:space="preserve"> CSCI scores were modelled using estimates of canal/ditch density, imperviousness, road density/crossings, and urban and agricultural land use for each stream segment (Table </w:t>
+      </w:r>
+      <w:r>
+        <w:rPr>
+          <w:rFonts w:ascii="Times New Roman" w:hAnsi="Times New Roman" w:cs="Times New Roman"/>
+          <w:i/>
+        </w:rPr>
+        <w:t>1, Figure S1</w:t>
+      </w:r>
+      <w:r>
+        <w:rPr>
+          <w:rFonts w:ascii="Times New Roman" w:hAnsi="Times New Roman" w:cs="Times New Roman"/>
+          <w:i/>
+        </w:rPr>
+        <w:t>).</w:t>
+      </w:r>
+      <w:r>
+        <w:rPr>
+          <w:rFonts w:ascii="Times New Roman" w:hAnsi="Times New Roman" w:cs="Times New Roman"/>
+          <w:i/>
+        </w:rPr>
+        <w:t xml:space="preserve">  </w:t>
+      </w:r>
+      <w:proofErr w:type="spellStart"/>
+      <w:r>
+        <w:rPr>
+          <w:rFonts w:ascii="Times New Roman" w:hAnsi="Times New Roman" w:cs="Times New Roman"/>
+          <w:i/>
+        </w:rPr>
+        <w:t>StreamCat</w:t>
+      </w:r>
+      <w:proofErr w:type="spellEnd"/>
+      <w:r>
+        <w:rPr>
+          <w:rFonts w:ascii="Times New Roman" w:hAnsi="Times New Roman" w:cs="Times New Roman"/>
+          <w:i/>
+        </w:rPr>
+        <w:t xml:space="preserve"> was used as the only source for predictor variables because of consistent methods and linkage to NHD-Plus </w:t>
+      </w:r>
+      <w:r>
+        <w:rPr>
+          <w:rFonts w:ascii="Times New Roman" w:hAnsi="Times New Roman" w:cs="Times New Roman"/>
+          <w:i/>
+        </w:rPr>
+        <w:t>flow</w:t>
+      </w:r>
+      <w:r>
+        <w:rPr>
+          <w:rFonts w:ascii="Times New Roman" w:hAnsi="Times New Roman" w:cs="Times New Roman"/>
+          <w:i/>
+        </w:rPr>
+        <w:t xml:space="preserve">lines </w:t>
+      </w:r>
+      <w:r>
+        <w:rPr>
+          <w:rFonts w:ascii="Times New Roman" w:hAnsi="Times New Roman" w:cs="Times New Roman"/>
+          <w:i/>
+        </w:rPr>
+        <w:t>(Hill et al. 2016). Preliminary analyses indicated that these variables adequately described biological constraints relative to a larger model with additional variables.</w:t>
+      </w:r>
+      <w:r>
+        <w:rPr>
+          <w:rFonts w:ascii="Times New Roman" w:hAnsi="Times New Roman" w:cs="Times New Roman"/>
+          <w:i/>
+        </w:rPr>
+        <w:t xml:space="preserve"> These variables were chosen specifically to</w:t>
+      </w:r>
+      <w:r>
+        <w:rPr>
+          <w:rFonts w:ascii="Times New Roman" w:hAnsi="Times New Roman" w:cs="Times New Roman"/>
+          <w:i/>
+        </w:rPr>
+        <w:t xml:space="preserve"> describe biologically constrained sites where present landscapes were likely to limit CSCI scores that describe macroinvertebrate condition.  Landscape variables were selected rather than more proximal variables (e.g., in-stream water quality) given that constraints were defined relative to </w:t>
+      </w:r>
+      <w:r>
+        <w:rPr>
+          <w:rFonts w:ascii="Times New Roman" w:hAnsi="Times New Roman" w:cs="Times New Roman"/>
+          <w:i/>
+        </w:rPr>
+        <w:t xml:space="preserve">potential impacts on biological condition that are typically beyond the scope of management intervention or where costs to mitigate are likely prohibitive.  </w:t>
+      </w:r>
+      <w:r>
+        <w:rPr>
+          <w:rFonts w:ascii="Times New Roman" w:hAnsi="Times New Roman" w:cs="Times New Roman"/>
+          <w:i/>
+        </w:rPr>
+        <w:t>Further, channel modification was not chosen as a predictor because it narrowly described constraints relative to our definition, i.e., urbanization was more inclusive of constraints, whereas modified channels may or may not be constrained.  Overall, the model was associative by design and not descriptive of immediate causes of poor biological condition.  We assumed that deviation of observed scores from the model predictions (i.e., residuals) could be used to describe in-stream factors associated with condition for follow-up analysis.”</w:t>
+      </w:r>
+    </w:p>
+    <w:p>
+      <w:pPr>
+        <w:rPr>
+          <w:rFonts w:ascii="Times New Roman" w:eastAsia="Times New Roman" w:hAnsi="Times New Roman" w:cs="Times New Roman"/>
+          <w:color w:val="000000"/>
+        </w:rPr>
+      </w:pPr>
+    </w:p>
+    <w:p>
+      <w:pPr>
+        <w:rPr>
+          <w:rFonts w:ascii="Times New Roman" w:eastAsia="Times New Roman" w:hAnsi="Times New Roman" w:cs="Times New Roman"/>
+          <w:color w:val="000000"/>
+        </w:rPr>
+      </w:pPr>
+      <w:r>
+        <w:rPr>
+          <w:rFonts w:ascii="Times New Roman" w:eastAsia="Times New Roman" w:hAnsi="Times New Roman" w:cs="Times New Roman"/>
+          <w:color w:val="000000"/>
+        </w:rPr>
+        <w:t>The panel could not tell h</w:t>
+      </w:r>
+      <w:r>
+        <w:rPr>
+          <w:rFonts w:ascii="Times New Roman" w:eastAsia="Times New Roman" w:hAnsi="Times New Roman" w:cs="Times New Roman"/>
+          <w:color w:val="000000"/>
+        </w:rPr>
+        <w:t xml:space="preserve">ow predictions, and hence </w:t>
+      </w:r>
+      <w:r>
+        <w:rPr>
+          <w:rFonts w:ascii="Times New Roman" w:eastAsia="Times New Roman" w:hAnsi="Times New Roman" w:cs="Times New Roman"/>
+          <w:color w:val="000000"/>
+        </w:rPr>
+        <w:t>interpretations and applications</w:t>
+      </w:r>
+      <w:r>
+        <w:rPr>
+          <w:rFonts w:ascii="Times New Roman" w:eastAsia="Times New Roman" w:hAnsi="Times New Roman" w:cs="Times New Roman"/>
+          <w:color w:val="000000"/>
+        </w:rPr>
+        <w:t xml:space="preserve">, </w:t>
+      </w:r>
+      <w:r>
+        <w:rPr>
+          <w:rFonts w:ascii="Times New Roman" w:eastAsia="Times New Roman" w:hAnsi="Times New Roman" w:cs="Times New Roman"/>
+          <w:color w:val="000000"/>
+        </w:rPr>
+        <w:t xml:space="preserve">might be </w:t>
+      </w:r>
+      <w:r>
+        <w:rPr>
+          <w:rFonts w:ascii="Times New Roman" w:eastAsia="Times New Roman" w:hAnsi="Times New Roman" w:cs="Times New Roman"/>
+          <w:color w:val="000000"/>
+        </w:rPr>
+        <w:t xml:space="preserve">affected by </w:t>
+      </w:r>
+      <w:r>
+        <w:rPr>
+          <w:rFonts w:ascii="Times New Roman" w:eastAsia="Times New Roman" w:hAnsi="Times New Roman" w:cs="Times New Roman"/>
+          <w:color w:val="000000"/>
+        </w:rPr>
+        <w:t xml:space="preserve">whether streams are </w:t>
+      </w:r>
+      <w:r>
+        <w:rPr>
+          <w:rFonts w:ascii="Times New Roman" w:eastAsia="Times New Roman" w:hAnsi="Times New Roman" w:cs="Times New Roman"/>
+          <w:color w:val="000000"/>
+        </w:rPr>
+        <w:t>perennial</w:t>
+      </w:r>
+      <w:r>
+        <w:rPr>
+          <w:rFonts w:ascii="Times New Roman" w:eastAsia="Times New Roman" w:hAnsi="Times New Roman" w:cs="Times New Roman"/>
+          <w:color w:val="000000"/>
+        </w:rPr>
+        <w:t xml:space="preserve"> or nonperennial.</w:t>
+      </w:r>
+      <w:r>
+        <w:rPr>
+          <w:rFonts w:ascii="Times New Roman" w:eastAsia="Times New Roman" w:hAnsi="Times New Roman" w:cs="Times New Roman"/>
+          <w:color w:val="000000"/>
+        </w:rPr>
+        <w:t xml:space="preserve"> This is an important </w:t>
+      </w:r>
+      <w:r>
+        <w:rPr>
+          <w:rFonts w:ascii="Times New Roman" w:eastAsia="Times New Roman" w:hAnsi="Times New Roman" w:cs="Times New Roman"/>
+          <w:color w:val="000000"/>
+        </w:rPr>
+        <w:t>issue</w:t>
+      </w:r>
+      <w:r>
+        <w:rPr>
+          <w:rFonts w:ascii="Times New Roman" w:eastAsia="Times New Roman" w:hAnsi="Times New Roman" w:cs="Times New Roman"/>
+          <w:color w:val="000000"/>
+        </w:rPr>
+        <w:t xml:space="preserve"> because you say the model was developed for all streams and rivers in California, but differences in aquatic life associated with water permanence is not addressed in any formal way. This seems like </w:t>
+      </w:r>
+      <w:r>
+        <w:rPr>
+          <w:rFonts w:ascii="Times New Roman" w:eastAsia="Times New Roman" w:hAnsi="Times New Roman" w:cs="Times New Roman"/>
+          <w:color w:val="000000"/>
+        </w:rPr>
+        <w:t xml:space="preserve">it is </w:t>
+      </w:r>
+      <w:r>
+        <w:rPr>
+          <w:rFonts w:ascii="Times New Roman" w:eastAsia="Times New Roman" w:hAnsi="Times New Roman" w:cs="Times New Roman"/>
+          <w:color w:val="000000"/>
+        </w:rPr>
+        <w:t>a serious issue that needs resolving by better specifying the domain of streams the model applies to. If it truly applies to all streams and rivers, you need to specifically show that predictions and interpretations do not vary between perennial and nonperennial streams.</w:t>
+      </w:r>
+    </w:p>
+    <w:p>
+      <w:pPr>
+        <w:rPr>
+          <w:rFonts w:ascii="Times New Roman" w:eastAsia="Times New Roman" w:hAnsi="Times New Roman" w:cs="Times New Roman"/>
+          <w:color w:val="000000"/>
+        </w:rPr>
+      </w:pPr>
+    </w:p>
+    <w:p>
+      <w:pPr>
+        <w:rPr>
+          <w:rFonts w:ascii="Times New Roman" w:eastAsia="Times New Roman" w:hAnsi="Times New Roman" w:cs="Times New Roman"/>
+          <w:i/>
+          <w:color w:val="000000"/>
+        </w:rPr>
+      </w:pPr>
+      <w:r>
+        <w:rPr>
+          <w:rFonts w:ascii="Times New Roman" w:eastAsia="Times New Roman" w:hAnsi="Times New Roman" w:cs="Times New Roman"/>
+          <w:i/>
+          <w:color w:val="000000"/>
+        </w:rPr>
+        <w:t xml:space="preserve">An addition to the discussion highlights the concern about permanence.  </w:t>
+      </w:r>
+    </w:p>
+    <w:p>
+      <w:pPr>
+        <w:rPr>
+          <w:rFonts w:ascii="Times New Roman" w:eastAsia="Times New Roman" w:hAnsi="Times New Roman" w:cs="Times New Roman"/>
+          <w:i/>
+          <w:color w:val="000000"/>
+        </w:rPr>
+      </w:pPr>
+    </w:p>
+    <w:p>
+      <w:pPr>
+        <w:pStyle w:val="BodyText"/>
+        <w:rPr>
+          <w:i/>
+        </w:rPr>
+      </w:pPr>
+      <w:r>
+        <w:rPr>
+          <w:i/>
+        </w:rPr>
         <w:t>“</w:t>
       </w:r>
       <w:r>
         <w:rPr>
-          <w:rFonts w:ascii="Times New Roman" w:hAnsi="Times New Roman" w:cs="Times New Roman"/>
-          <w:i/>
-        </w:rPr>
-        <w:t>Expected</w:t>
-      </w:r>
-      <w:r>
-        <w:rPr>
-          <w:rFonts w:ascii="Times New Roman" w:hAnsi="Times New Roman" w:cs="Times New Roman"/>
-          <w:i/>
-        </w:rPr>
-        <w:t xml:space="preserve"> CSCI scores were modelled using estimates of canal/ditch density, imperviousness, road density/crossings, and urban and agricultural land use for each stream segment (Table </w:t>
-      </w:r>
-      <w:r>
-        <w:rPr>
-          <w:rFonts w:ascii="Times New Roman" w:hAnsi="Times New Roman" w:cs="Times New Roman"/>
-          <w:i/>
-        </w:rPr>
-        <w:t>1, Figure S1</w:t>
-      </w:r>
-      <w:r>
-        <w:rPr>
-          <w:rFonts w:ascii="Times New Roman" w:hAnsi="Times New Roman" w:cs="Times New Roman"/>
-          <w:i/>
-        </w:rPr>
-        <w:t>).</w:t>
-      </w:r>
-      <w:r>
-        <w:rPr>
-          <w:rFonts w:ascii="Times New Roman" w:hAnsi="Times New Roman" w:cs="Times New Roman"/>
-          <w:i/>
-        </w:rPr>
-        <w:t xml:space="preserve">  </w:t>
+          <w:i/>
+        </w:rPr>
+        <w:t xml:space="preserve">Finally, there are a few concerns applying a landscape modelling approach for bioassessment using the NHD-Plus flowlines as a base layer. We applied our model to the entire network of the NHD-Plus represented in </w:t>
       </w:r>
       <w:proofErr w:type="spellStart"/>
       <w:r>
         <w:rPr>
-          <w:rFonts w:ascii="Times New Roman" w:hAnsi="Times New Roman" w:cs="Times New Roman"/>
           <w:i/>
         </w:rPr>
         <w:t>StreamCat</w:t>
@@ -2436,290 +2655,23 @@
       <w:proofErr w:type="spellEnd"/>
       <w:r>
         <w:rPr>
-          <w:rFonts w:ascii="Times New Roman" w:hAnsi="Times New Roman" w:cs="Times New Roman"/>
-          <w:i/>
-        </w:rPr>
-        <w:t xml:space="preserve"> was used as the only source for predictor variables because of consistent methods and linkage to NHD-Plus </w:t>
-      </w:r>
-      <w:r>
-        <w:rPr>
-          <w:rFonts w:ascii="Times New Roman" w:hAnsi="Times New Roman" w:cs="Times New Roman"/>
-          <w:i/>
-        </w:rPr>
-        <w:t>flow</w:t>
-      </w:r>
-      <w:r>
-        <w:rPr>
-          <w:rFonts w:ascii="Times New Roman" w:hAnsi="Times New Roman" w:cs="Times New Roman"/>
-          <w:i/>
-        </w:rPr>
-        <w:t xml:space="preserve">lines </w:t>
-      </w:r>
-      <w:r>
-        <w:rPr>
-          <w:rFonts w:ascii="Times New Roman" w:hAnsi="Times New Roman" w:cs="Times New Roman"/>
-          <w:i/>
-        </w:rPr>
-        <w:t>(Hill et al. 2016). Preliminary analyses indicated that these variables adequately described biological constraints relative to a larger model with additional variables.</w:t>
-      </w:r>
-      <w:r>
-        <w:rPr>
-          <w:rFonts w:ascii="Times New Roman" w:hAnsi="Times New Roman" w:cs="Times New Roman"/>
-          <w:i/>
-        </w:rPr>
-        <w:t xml:space="preserve"> These variables were chosen specifically to</w:t>
-      </w:r>
-      <w:r>
-        <w:rPr>
-          <w:rFonts w:ascii="Times New Roman" w:hAnsi="Times New Roman" w:cs="Times New Roman"/>
-          <w:i/>
-        </w:rPr>
-        <w:t xml:space="preserve"> describe biologically constrained sites where present landscapes were likely to limit CSCI scores that describe macroinvertebrate condition.  Landscape variables were selected rather than more proximal variables (e.g., in-stream water quality) given that constraints were defined relative to </w:t>
-      </w:r>
-      <w:r>
-        <w:rPr>
-          <w:rFonts w:ascii="Times New Roman" w:hAnsi="Times New Roman" w:cs="Times New Roman"/>
-          <w:i/>
-        </w:rPr>
-        <w:t xml:space="preserve">potential impacts on biological condition that are typically beyond the scope of management intervention or where costs to mitigate are likely prohibitive.  </w:t>
-      </w:r>
-      <w:r>
-        <w:rPr>
-          <w:rFonts w:ascii="Times New Roman" w:hAnsi="Times New Roman" w:cs="Times New Roman"/>
-          <w:i/>
-        </w:rPr>
-        <w:t>Further, channel modification was not chosen as a predictor because it narrowly described constraints relative to our definition, i.e., urbanization was more inclusive of constraints, whereas modified channels may or may not be constrained.  Overall, the model was associative by design and not descriptive of immediate causes of poor biological condition.  We assumed that deviation of observed scores from the model predictions (i.e., residuals) could be used to describe in-stream factors associated with condition for follow-up analysis</w:t>
-      </w:r>
-      <w:r>
-        <w:rPr>
-          <w:rFonts w:ascii="Times New Roman" w:hAnsi="Times New Roman" w:cs="Times New Roman"/>
-          <w:i/>
-        </w:rPr>
-        <w:t>.”</w:t>
-      </w:r>
-    </w:p>
-    <w:p>
-      <w:pPr>
-        <w:rPr>
-          <w:rFonts w:ascii="Times New Roman" w:eastAsia="Times New Roman" w:hAnsi="Times New Roman" w:cs="Times New Roman"/>
-          <w:color w:val="000000"/>
-        </w:rPr>
-      </w:pPr>
-    </w:p>
-    <w:p>
-      <w:pPr>
-        <w:rPr>
-          <w:rFonts w:ascii="Times New Roman" w:eastAsia="Times New Roman" w:hAnsi="Times New Roman" w:cs="Times New Roman"/>
-          <w:color w:val="000000"/>
-        </w:rPr>
-      </w:pPr>
-      <w:r>
-        <w:rPr>
-          <w:rFonts w:ascii="Times New Roman" w:eastAsia="Times New Roman" w:hAnsi="Times New Roman" w:cs="Times New Roman"/>
-          <w:color w:val="000000"/>
-        </w:rPr>
-        <w:t>The panel could not tell h</w:t>
-      </w:r>
-      <w:r>
-        <w:rPr>
-          <w:rFonts w:ascii="Times New Roman" w:eastAsia="Times New Roman" w:hAnsi="Times New Roman" w:cs="Times New Roman"/>
-          <w:color w:val="000000"/>
-        </w:rPr>
-        <w:t xml:space="preserve">ow predictions, and hence </w:t>
-      </w:r>
-      <w:r>
-        <w:rPr>
-          <w:rFonts w:ascii="Times New Roman" w:eastAsia="Times New Roman" w:hAnsi="Times New Roman" w:cs="Times New Roman"/>
-          <w:color w:val="000000"/>
-        </w:rPr>
-        <w:t>interpretations and applications</w:t>
-      </w:r>
-      <w:r>
-        <w:rPr>
-          <w:rFonts w:ascii="Times New Roman" w:eastAsia="Times New Roman" w:hAnsi="Times New Roman" w:cs="Times New Roman"/>
-          <w:color w:val="000000"/>
-        </w:rPr>
-        <w:t xml:space="preserve">, </w:t>
-      </w:r>
-      <w:r>
-        <w:rPr>
-          <w:rFonts w:ascii="Times New Roman" w:eastAsia="Times New Roman" w:hAnsi="Times New Roman" w:cs="Times New Roman"/>
-          <w:color w:val="000000"/>
-        </w:rPr>
-        <w:t xml:space="preserve">might be </w:t>
-      </w:r>
-      <w:r>
-        <w:rPr>
-          <w:rFonts w:ascii="Times New Roman" w:eastAsia="Times New Roman" w:hAnsi="Times New Roman" w:cs="Times New Roman"/>
-          <w:color w:val="000000"/>
-        </w:rPr>
-        <w:t xml:space="preserve">affected by </w:t>
-      </w:r>
-      <w:r>
-        <w:rPr>
-          <w:rFonts w:ascii="Times New Roman" w:eastAsia="Times New Roman" w:hAnsi="Times New Roman" w:cs="Times New Roman"/>
-          <w:color w:val="000000"/>
-        </w:rPr>
-        <w:t xml:space="preserve">whether streams are </w:t>
-      </w:r>
-      <w:r>
-        <w:rPr>
-          <w:rFonts w:ascii="Times New Roman" w:eastAsia="Times New Roman" w:hAnsi="Times New Roman" w:cs="Times New Roman"/>
-          <w:color w:val="000000"/>
-        </w:rPr>
-        <w:t>perennial</w:t>
-      </w:r>
-      <w:r>
-        <w:rPr>
-          <w:rFonts w:ascii="Times New Roman" w:eastAsia="Times New Roman" w:hAnsi="Times New Roman" w:cs="Times New Roman"/>
-          <w:color w:val="000000"/>
-        </w:rPr>
-        <w:t xml:space="preserve"> or nonperennial.</w:t>
-      </w:r>
-      <w:r>
-        <w:rPr>
-          <w:rFonts w:ascii="Times New Roman" w:eastAsia="Times New Roman" w:hAnsi="Times New Roman" w:cs="Times New Roman"/>
-          <w:color w:val="000000"/>
-        </w:rPr>
-        <w:t xml:space="preserve"> This is an important </w:t>
-      </w:r>
-      <w:r>
-        <w:rPr>
-          <w:rFonts w:ascii="Times New Roman" w:eastAsia="Times New Roman" w:hAnsi="Times New Roman" w:cs="Times New Roman"/>
-          <w:color w:val="000000"/>
-        </w:rPr>
-        <w:t>issue</w:t>
-      </w:r>
-      <w:r>
-        <w:rPr>
-          <w:rFonts w:ascii="Times New Roman" w:eastAsia="Times New Roman" w:hAnsi="Times New Roman" w:cs="Times New Roman"/>
-          <w:color w:val="000000"/>
-        </w:rPr>
-        <w:t xml:space="preserve"> because you say the model was developed for all streams and rivers in California, but differences in aquatic life associated with water permanence is not addressed in any formal way. This seems like </w:t>
-      </w:r>
-      <w:r>
-        <w:rPr>
-          <w:rFonts w:ascii="Times New Roman" w:eastAsia="Times New Roman" w:hAnsi="Times New Roman" w:cs="Times New Roman"/>
-          <w:color w:val="000000"/>
-        </w:rPr>
-        <w:t xml:space="preserve">it is </w:t>
-      </w:r>
-      <w:r>
-        <w:rPr>
-          <w:rFonts w:ascii="Times New Roman" w:eastAsia="Times New Roman" w:hAnsi="Times New Roman" w:cs="Times New Roman"/>
-          <w:color w:val="000000"/>
-        </w:rPr>
-        <w:t>a serious issue that needs resolving by better specifying the domain of streams the model applies to. If it truly applies to all streams and rivers, you need to specifically show that predictions and interpretations do not vary between perennial and nonperennial streams.</w:t>
-      </w:r>
-    </w:p>
-    <w:p>
-      <w:pPr>
-        <w:rPr>
-          <w:rFonts w:ascii="Times New Roman" w:eastAsia="Times New Roman" w:hAnsi="Times New Roman" w:cs="Times New Roman"/>
-          <w:color w:val="000000"/>
-        </w:rPr>
-      </w:pPr>
-    </w:p>
-    <w:p>
-      <w:pPr>
-        <w:rPr>
-          <w:rFonts w:ascii="Times New Roman" w:eastAsia="Times New Roman" w:hAnsi="Times New Roman" w:cs="Times New Roman"/>
-          <w:i/>
-          <w:color w:val="000000"/>
-        </w:rPr>
-      </w:pPr>
-      <w:r>
-        <w:rPr>
-          <w:rFonts w:ascii="Times New Roman" w:eastAsia="Times New Roman" w:hAnsi="Times New Roman" w:cs="Times New Roman"/>
-          <w:i/>
-          <w:color w:val="000000"/>
-        </w:rPr>
-        <w:t xml:space="preserve">An addition to the discussion highlights the concern about permanence.  </w:t>
-      </w:r>
-    </w:p>
-    <w:p>
-      <w:pPr>
-        <w:rPr>
-          <w:rFonts w:ascii="Times New Roman" w:eastAsia="Times New Roman" w:hAnsi="Times New Roman" w:cs="Times New Roman"/>
-          <w:i/>
-          <w:color w:val="000000"/>
-        </w:rPr>
-      </w:pPr>
-    </w:p>
-    <w:p>
-      <w:pPr>
-        <w:pStyle w:val="BodyText"/>
-        <w:rPr>
-          <w:i/>
-        </w:rPr>
-      </w:pPr>
-      <w:r>
-        <w:rPr>
-          <w:i/>
-        </w:rPr>
-        <w:t>“</w:t>
-      </w:r>
-      <w:r>
-        <w:rPr>
-          <w:i/>
-        </w:rPr>
-        <w:t xml:space="preserve">Finally, there are a few concerns applying a landscape modelling approach for bioassessment using the NHD-Plus flowlines as a base layer. We applied our model to the entire network of the NHD-Plus represented in </w:t>
+          <w:i/>
+        </w:rPr>
+        <w:t>, which included a large number of intermittent or ephemeral streams, as well as non-</w:t>
       </w:r>
       <w:proofErr w:type="spellStart"/>
       <w:r>
         <w:rPr>
           <w:i/>
         </w:rPr>
-        <w:t>StreamCat</w:t>
+        <w:t>wadeable</w:t>
       </w:r>
       <w:proofErr w:type="spellEnd"/>
       <w:r>
         <w:rPr>
           <w:i/>
         </w:rPr>
-        <w:t xml:space="preserve">, which included </w:t>
-      </w:r>
-      <w:proofErr w:type="gramStart"/>
-      <w:r>
-        <w:rPr>
-          <w:i/>
-        </w:rPr>
-        <w:t>a large number of</w:t>
-      </w:r>
-      <w:proofErr w:type="gramEnd"/>
-      <w:r>
-        <w:rPr>
-          <w:i/>
-        </w:rPr>
-        <w:t xml:space="preserve"> intermittent or ephemeral streams, as well as non-</w:t>
-      </w:r>
-      <w:proofErr w:type="spellStart"/>
-      <w:r>
-        <w:rPr>
-          <w:i/>
-        </w:rPr>
-        <w:t>wadeable</w:t>
-      </w:r>
-      <w:proofErr w:type="spellEnd"/>
-      <w:r>
-        <w:rPr>
-          <w:i/>
-        </w:rPr>
-        <w:t xml:space="preserve"> rivers. Therefore, the application of model results in these stream-types is open to question, valid only to the degree that the CSCI and its response to landscape disturbance can represent more relevant measures of biological integrity. In regions </w:t>
-      </w:r>
-      <w:proofErr w:type="gramStart"/>
-      <w:r>
-        <w:rPr>
-          <w:i/>
-        </w:rPr>
-        <w:t>where</w:t>
-      </w:r>
-      <w:proofErr w:type="gramEnd"/>
-      <w:r>
-        <w:rPr>
-          <w:i/>
-        </w:rPr>
-        <w:t xml:space="preserve"> ephemeral streams are particularly common (e.g., the inland deserts or the South Coast region), estimates of the extent of constrained or unconstrained streams may be inaccurate.</w:t>
+        <w:t xml:space="preserve"> rivers. Therefore, the application of model results in these stream-types is open to question, valid only to the degree that the CSCI and its response to landscape disturbance can represent more relevant measures of biological integrity. In regions where ephemeral streams are particularly common (e.g., the inland deserts or the South Coast region), estimates of the extent of constrained or unconstrained streams may be inaccurate.</w:t>
       </w:r>
       <w:r>
         <w:rPr>
@@ -2870,23 +2822,7 @@
           <w:rFonts w:ascii="Times New Roman" w:eastAsia="Times New Roman" w:hAnsi="Times New Roman" w:cs="Times New Roman"/>
           <w:i/>
         </w:rPr>
-        <w:t>Additional content was added that provided more information about model performance.  Figure S4 in the supplement</w:t>
-      </w:r>
-      <w:proofErr w:type="gramStart"/>
-      <w:r>
-        <w:rPr>
-          <w:rFonts w:ascii="Times New Roman" w:eastAsia="Times New Roman" w:hAnsi="Times New Roman" w:cs="Times New Roman"/>
-          <w:i/>
-        </w:rPr>
-        <w:t>, in particular, was</w:t>
-      </w:r>
-      <w:proofErr w:type="gramEnd"/>
-      <w:r>
-        <w:rPr>
-          <w:rFonts w:ascii="Times New Roman" w:eastAsia="Times New Roman" w:hAnsi="Times New Roman" w:cs="Times New Roman"/>
-          <w:i/>
-        </w:rPr>
-        <w:t xml:space="preserve"> added to provide a more thorough evaluation of regional performance.  </w:t>
+        <w:t xml:space="preserve">Additional content was added that provided more information about model performance.  Figure S4 in the supplement, in particular, was added to provide a more thorough evaluation of regional performance.  </w:t>
       </w:r>
     </w:p>
     <w:p>
@@ -3039,23 +2975,7 @@
           <w:rFonts w:ascii="Times New Roman" w:eastAsia="Times New Roman" w:hAnsi="Times New Roman" w:cs="Times New Roman"/>
           <w:i/>
         </w:rPr>
-        <w:t xml:space="preserve">We agree that additional functionality for the online tool could be useful, particularly as it relates to flow regime.  We feel the current application is generally </w:t>
-      </w:r>
-      <w:proofErr w:type="gramStart"/>
-      <w:r>
-        <w:rPr>
-          <w:rFonts w:ascii="Times New Roman" w:eastAsia="Times New Roman" w:hAnsi="Times New Roman" w:cs="Times New Roman"/>
-          <w:i/>
-        </w:rPr>
-        <w:t>sufficient</w:t>
-      </w:r>
-      <w:proofErr w:type="gramEnd"/>
-      <w:r>
-        <w:rPr>
-          <w:rFonts w:ascii="Times New Roman" w:eastAsia="Times New Roman" w:hAnsi="Times New Roman" w:cs="Times New Roman"/>
-          <w:i/>
-        </w:rPr>
-        <w:t xml:space="preserve"> for what is outlined in the current draft.  However, we also recognize its limitations (many of which are outlined in the discussion) and we are actively working with the SGR </w:t>
+        <w:t xml:space="preserve">We agree that additional functionality for the online tool could be useful, particularly as it relates to flow regime.  We feel the current application is generally sufficient for what is outlined in the current draft.  However, we also recognize its limitations (many of which are outlined in the discussion) and we are actively working with the SGR </w:t>
       </w:r>
       <w:r>
         <w:rPr>
@@ -3551,8 +3471,6 @@
         </w:rPr>
         <w:t xml:space="preserve">Our response to comments from the handling editor states our agreement and we have retained the case study in the paper. However, substantial revisions to the current draft have added clarity regarding the purpose of the model and how the case study provides a regional demonstration of this purpose.  </w:t>
       </w:r>
-      <w:bookmarkStart w:id="0" w:name="_GoBack"/>
-      <w:bookmarkEnd w:id="0"/>
     </w:p>
     <w:p>
       <w:pPr>

</xml_diff>